<commit_message>
Ultimo Commit sin manual o código
</commit_message>
<xml_diff>
--- a/Proyecto/Quinto Incremento/Documentos/(SnoutPoint) - Reporte Gerencial Tercera Entrega.docx
+++ b/Proyecto/Quinto Incremento/Documentos/(SnoutPoint) - Reporte Gerencial Tercera Entrega.docx
@@ -1812,8 +1812,6 @@
         </w:rPr>
         <w:t>, con sus respectivas pruebas de sistema.</w:t>
       </w:r>
-      <w:bookmarkStart w:id="2" w:name="_GoBack"/>
-      <w:bookmarkEnd w:id="2"/>
     </w:p>
     <w:p>
       <w:pPr>
@@ -1828,7 +1826,7 @@
           <w:szCs w:val="32"/>
         </w:rPr>
       </w:pPr>
-      <w:bookmarkStart w:id="3" w:name="_Toc417489661"/>
+      <w:bookmarkStart w:id="2" w:name="_Toc417489661"/>
       <w:r>
         <w:rPr>
           <w:rFonts w:ascii="Tahoma" w:hAnsi="Tahoma" w:cs="Tahoma"/>
@@ -1836,7 +1834,7 @@
         </w:rPr>
         <w:t>Calificaciones del Proyecto</w:t>
       </w:r>
-      <w:bookmarkEnd w:id="3"/>
+      <w:bookmarkEnd w:id="2"/>
     </w:p>
     <w:p>
       <w:pPr>
@@ -2136,14 +2134,27 @@
       <w:r>
         <w:t xml:space="preserve">Tabla </w:t>
       </w:r>
-      <w:fldSimple w:instr=" SEQ Tabla \* ARABIC ">
-        <w:r>
-          <w:rPr>
-            <w:noProof/>
-          </w:rPr>
-          <w:t>1</w:t>
-        </w:r>
-      </w:fldSimple>
+      <w:r>
+        <w:fldChar w:fldCharType="begin"/>
+      </w:r>
+      <w:r>
+        <w:instrText xml:space="preserve"> SEQ Tabla \* ARABIC </w:instrText>
+      </w:r>
+      <w:r>
+        <w:fldChar w:fldCharType="separate"/>
+      </w:r>
+      <w:r>
+        <w:rPr>
+          <w:noProof/>
+        </w:rPr>
+        <w:t>1</w:t>
+      </w:r>
+      <w:r>
+        <w:rPr>
+          <w:noProof/>
+        </w:rPr>
+        <w:fldChar w:fldCharType="end"/>
+      </w:r>
       <w:r>
         <w:t>: Fechas vs Progreso de Tareas</w:t>
       </w:r>
@@ -2818,7 +2829,7 @@
           <w:szCs w:val="32"/>
         </w:rPr>
       </w:pPr>
-      <w:bookmarkStart w:id="4" w:name="_Toc417489662"/>
+      <w:bookmarkStart w:id="3" w:name="_Toc417489662"/>
       <w:r>
         <w:rPr>
           <w:rFonts w:ascii="Tahoma" w:hAnsi="Tahoma" w:cs="Tahoma"/>
@@ -2827,7 +2838,7 @@
         <w:lastRenderedPageBreak/>
         <w:t>Preguntas del Proyecto</w:t>
       </w:r>
-      <w:bookmarkEnd w:id="4"/>
+      <w:bookmarkEnd w:id="3"/>
     </w:p>
     <w:p>
       <w:pPr>
@@ -3058,7 +3069,23 @@
           <w:rFonts w:ascii="Tahoma" w:hAnsi="Tahoma" w:cs="Tahoma"/>
           <w:szCs w:val="24"/>
         </w:rPr>
-        <w:t>Hubo una pequeña discusión con un integrante del equipo de Desarrollo y Pruebas debido a su actitud y responsabilidad con el proyecto, sin embargo, se manejó de manera adecuada y no se presentaron inconvenientes mayores para la ultima entrega.</w:t>
+        <w:t xml:space="preserve">Hubo una pequeña discusión con un integrante del equipo de Desarrollo y Pruebas debido a su actitud y responsabilidad con el proyecto, sin embargo, se manejó de manera adecuada y no se presentaron inconvenientes mayores para la </w:t>
+      </w:r>
+      <w:bookmarkStart w:id="4" w:name="_GoBack"/>
+      <w:bookmarkEnd w:id="4"/>
+      <w:r>
+        <w:rPr>
+          <w:rFonts w:ascii="Tahoma" w:hAnsi="Tahoma" w:cs="Tahoma"/>
+          <w:szCs w:val="24"/>
+        </w:rPr>
+        <w:t>última</w:t>
+      </w:r>
+      <w:r>
+        <w:rPr>
+          <w:rFonts w:ascii="Tahoma" w:hAnsi="Tahoma" w:cs="Tahoma"/>
+          <w:szCs w:val="24"/>
+        </w:rPr>
+        <w:t xml:space="preserve"> entrega.</w:t>
       </w:r>
     </w:p>
     <w:p>
@@ -3520,7 +3547,7 @@
           <w:rFonts w:ascii="Tahoma" w:hAnsi="Tahoma" w:cs="Tahoma"/>
           <w:lang w:eastAsia="es-ES"/>
         </w:rPr>
-        <w:t>15</w:t>
+        <w:t>16</w:t>
       </w:r>
       <w:r>
         <w:rPr>
@@ -5976,7 +6003,7 @@
   <a:extraClrSchemeLst/>
   <a:extLst>
     <a:ext uri="{05A4C25C-085E-4340-85A3-A5531E510DB2}">
-      <thm15:themeFamily xmlns:thm15="http://schemas.microsoft.com/office/thememl/2012/main" xmlns="" name="Office Theme" id="{62F939B6-93AF-4DB8-9C6B-D6C7DFDC589F}" vid="{4A3C46E8-61CC-4603-A589-7422A47A8E4A}"/>
+      <thm15:themeFamily xmlns="" xmlns:thm15="http://schemas.microsoft.com/office/thememl/2012/main" name="Office Theme" id="{62F939B6-93AF-4DB8-9C6B-D6C7DFDC589F}" vid="{4A3C46E8-61CC-4603-A589-7422A47A8E4A}"/>
     </a:ext>
   </a:extLst>
 </a:theme>
@@ -6032,7 +6059,7 @@
 </file>
 
 <file path=customXml/itemProps1.xml><?xml version="1.0" encoding="utf-8"?>
-<ds:datastoreItem xmlns:ds="http://schemas.openxmlformats.org/officeDocument/2006/customXml" ds:itemID="{3ACA9288-4A4A-4FEB-86AB-77807690219E}">
+<ds:datastoreItem xmlns:ds="http://schemas.openxmlformats.org/officeDocument/2006/customXml" ds:itemID="{1D241D0A-4FFD-4EEB-B2D9-E4F3E439B1E8}">
   <ds:schemaRefs>
     <ds:schemaRef ds:uri="http://schemas.openxmlformats.org/officeDocument/2006/bibliography"/>
   </ds:schemaRefs>

</xml_diff>